<commit_message>
updated & sanitized resume files
</commit_message>
<xml_diff>
--- a/static/resume.docx
+++ b/static/resume.docx
@@ -59,6 +59,8 @@
                 <w:bCs/>
               </w:rPr>
             </w:pPr>
+            <w:bookmarkStart w:id="0" w:name="_GoBack"/>
+            <w:bookmarkEnd w:id="0"/>
             <w:r>
               <w:rPr>
                 <w:rFonts w:ascii="SF Compact Display" w:hAnsi="SF Compact Display"/>
@@ -217,8 +219,6 @@
               </w:rPr>
               <w:t>e</w:t>
             </w:r>
-            <w:bookmarkStart w:id="0" w:name="_GoBack"/>
-            <w:bookmarkEnd w:id="0"/>
           </w:p>
         </w:tc>
       </w:tr>
@@ -375,6 +375,13 @@
                 <w:rFonts w:ascii="SF Compact Display" w:hAnsi="SF Compact Display"/>
                 <w:sz w:val="20"/>
               </w:rPr>
+              <w:t>My</w:t>
+            </w:r>
+            <w:r>
+              <w:rPr>
+                <w:rFonts w:ascii="SF Compact Display" w:hAnsi="SF Compact Display"/>
+                <w:sz w:val="20"/>
+              </w:rPr>
               <w:t>SQL, MongoDB</w:t>
             </w:r>
             <w:r>
@@ -383,6 +390,13 @@
                 <w:sz w:val="20"/>
               </w:rPr>
               <w:t xml:space="preserve">, </w:t>
+            </w:r>
+            <w:r>
+              <w:rPr>
+                <w:rFonts w:ascii="SF Compact Display" w:hAnsi="SF Compact Display"/>
+                <w:sz w:val="20"/>
+              </w:rPr>
+              <w:t xml:space="preserve">Go, </w:t>
             </w:r>
             <w:r>
               <w:rPr>
@@ -459,21 +473,70 @@
                 <w:rFonts w:ascii="SF Compact Display" w:hAnsi="SF Compact Display"/>
                 <w:sz w:val="20"/>
               </w:rPr>
-              <w:t xml:space="preserve">HTML5, CSS3 (Bootstrap, Sass &amp; </w:t>
-            </w:r>
-            <w:r>
-              <w:rPr>
-                <w:rFonts w:ascii="SF Compact Display" w:hAnsi="SF Compact Display"/>
-                <w:sz w:val="20"/>
-              </w:rPr>
-              <w:t>Less</w:t>
-            </w:r>
-            <w:r>
-              <w:rPr>
-                <w:rFonts w:ascii="SF Compact Display" w:hAnsi="SF Compact Display"/>
-                <w:sz w:val="20"/>
-              </w:rPr>
-              <w:t>), JavaScript (jQuery, AngularJS, React)</w:t>
+              <w:t xml:space="preserve">HTML5, CSS3 (Bootstrap, </w:t>
+            </w:r>
+            <w:r>
+              <w:rPr>
+                <w:rFonts w:ascii="SF Compact Display" w:hAnsi="SF Compact Display"/>
+                <w:sz w:val="20"/>
+              </w:rPr>
+              <w:t>SASS</w:t>
+            </w:r>
+            <w:r>
+              <w:rPr>
+                <w:rFonts w:ascii="SF Compact Display" w:hAnsi="SF Compact Display"/>
+                <w:sz w:val="20"/>
+              </w:rPr>
+              <w:t xml:space="preserve"> &amp; </w:t>
+            </w:r>
+            <w:r>
+              <w:rPr>
+                <w:rFonts w:ascii="SF Compact Display" w:hAnsi="SF Compact Display"/>
+                <w:sz w:val="20"/>
+              </w:rPr>
+              <w:t>LESS</w:t>
+            </w:r>
+            <w:r>
+              <w:rPr>
+                <w:rFonts w:ascii="SF Compact Display" w:hAnsi="SF Compact Display"/>
+                <w:sz w:val="20"/>
+              </w:rPr>
+              <w:t>), JavaScript</w:t>
+            </w:r>
+            <w:r>
+              <w:rPr>
+                <w:rFonts w:ascii="SF Compact Display" w:hAnsi="SF Compact Display"/>
+                <w:sz w:val="20"/>
+              </w:rPr>
+              <w:t>/ES6</w:t>
+            </w:r>
+            <w:r>
+              <w:rPr>
+                <w:rFonts w:ascii="SF Compact Display" w:hAnsi="SF Compact Display"/>
+                <w:sz w:val="20"/>
+              </w:rPr>
+              <w:t>+</w:t>
+            </w:r>
+            <w:r>
+              <w:rPr>
+                <w:rFonts w:ascii="SF Compact Display" w:hAnsi="SF Compact Display"/>
+                <w:sz w:val="20"/>
+              </w:rPr>
+              <w:t xml:space="preserve"> (jQuery, Angular, React</w:t>
+            </w:r>
+            <w:r>
+              <w:rPr>
+                <w:rFonts w:ascii="SF Compact Display" w:hAnsi="SF Compact Display"/>
+                <w:sz w:val="20"/>
+              </w:rPr>
+              <w:t>, Vue</w:t>
+            </w:r>
+            <w:r>
+              <w:rPr>
+                <w:rFonts w:ascii="SF Compact Display" w:hAnsi="SF Compact Display"/>
+                <w:sz w:val="20"/>
+              </w:rPr>
+              <w:t>)</w:t>
             </w:r>
             <w:r>
               <w:rPr>
@@ -536,21 +599,7 @@
                 <w:rFonts w:ascii="SF Compact Display" w:hAnsi="SF Compact Display"/>
                 <w:sz w:val="20"/>
               </w:rPr>
-              <w:t xml:space="preserve">Adobe Creative Suite (Photoshop, Illustrator, InDesign), </w:t>
-            </w:r>
-            <w:r>
-              <w:rPr>
-                <w:rFonts w:ascii="SF Compact Display" w:hAnsi="SF Compact Display"/>
-                <w:sz w:val="20"/>
-              </w:rPr>
-              <w:t xml:space="preserve">MS </w:t>
-            </w:r>
-            <w:r>
-              <w:rPr>
-                <w:rFonts w:ascii="SF Compact Display" w:hAnsi="SF Compact Display"/>
-                <w:sz w:val="20"/>
-              </w:rPr>
-              <w:t>Office, Final Cut Pro</w:t>
+              <w:t>Adobe Creative Suite (Photoshop, Illustrator, InDesign), Final Cut Pro</w:t>
             </w:r>
           </w:p>
           <w:p>
@@ -589,7 +638,21 @@
                 <w:rFonts w:ascii="SF Compact Display" w:hAnsi="SF Compact Display"/>
                 <w:sz w:val="20"/>
               </w:rPr>
-              <w:t>, Apache, nginx,</w:t>
+              <w:t xml:space="preserve">, </w:t>
+            </w:r>
+            <w:r>
+              <w:rPr>
+                <w:rFonts w:ascii="SF Compact Display" w:hAnsi="SF Compact Display"/>
+                <w:sz w:val="20"/>
+              </w:rPr>
+              <w:t xml:space="preserve">Windows Server (Active Directory &amp; IIS), </w:t>
+            </w:r>
+            <w:r>
+              <w:rPr>
+                <w:rFonts w:ascii="SF Compact Display" w:hAnsi="SF Compact Display"/>
+                <w:sz w:val="20"/>
+              </w:rPr>
+              <w:t>Apache, nginx,</w:t>
             </w:r>
             <w:r>
               <w:rPr>
@@ -603,7 +666,7 @@
                 <w:rFonts w:ascii="SF Compact Display" w:hAnsi="SF Compact Display"/>
                 <w:sz w:val="20"/>
               </w:rPr>
-              <w:t>MySQL</w:t>
+              <w:t>Git</w:t>
             </w:r>
             <w:r>
               <w:rPr>
@@ -617,20 +680,8 @@
                 <w:rFonts w:ascii="SF Compact Display" w:hAnsi="SF Compact Display"/>
                 <w:sz w:val="20"/>
               </w:rPr>
-              <w:t xml:space="preserve"> Amazon AWS (EC2, S3, CloudFront</w:t>
-            </w:r>
-            <w:r>
-              <w:rPr>
-                <w:rFonts w:ascii="SF Compact Display" w:hAnsi="SF Compact Display"/>
-                <w:sz w:val="20"/>
-              </w:rPr>
-              <w:t xml:space="preserve">), </w:t>
-            </w:r>
-          </w:p>
-          <w:p>
-            <w:pPr>
-              <w:spacing w:line="264" w:lineRule="auto"/>
-            </w:pPr>
+              <w:t xml:space="preserve"> </w:t>
+            </w:r>
             <w:r>
               <w:tab/>
             </w:r>
@@ -639,14 +690,42 @@
                 <w:rFonts w:ascii="SF Compact Display" w:hAnsi="SF Compact Display"/>
                 <w:sz w:val="20"/>
               </w:rPr>
-              <w:t>Mic</w:t>
-            </w:r>
-            <w:r>
-              <w:rPr>
-                <w:rFonts w:ascii="SF Compact Display" w:hAnsi="SF Compact Display"/>
-                <w:sz w:val="20"/>
-              </w:rPr>
-              <w:t>rosoft Azure, Google Cloud, VMwa</w:t>
+              <w:t>A</w:t>
+            </w:r>
+            <w:r>
+              <w:rPr>
+                <w:rFonts w:ascii="SF Compact Display" w:hAnsi="SF Compact Display"/>
+                <w:sz w:val="20"/>
+              </w:rPr>
+              <w:t>mazon AWS (EC2, S3, CloudFront</w:t>
+            </w:r>
+            <w:r>
+              <w:rPr>
+                <w:rFonts w:ascii="SF Compact Display" w:hAnsi="SF Compact Display"/>
+                <w:sz w:val="20"/>
+              </w:rPr>
+              <w:t>), Mic</w:t>
+            </w:r>
+            <w:r>
+              <w:rPr>
+                <w:rFonts w:ascii="SF Compact Display" w:hAnsi="SF Compact Display"/>
+                <w:sz w:val="20"/>
+              </w:rPr>
+              <w:t>rosoft Azure, Google Cloud</w:t>
+            </w:r>
+            <w:r>
+              <w:rPr>
+                <w:rFonts w:ascii="SF Compact Display" w:hAnsi="SF Compact Display"/>
+                <w:sz w:val="20"/>
+              </w:rPr>
+              <w:t xml:space="preserve"> &amp; G Suite</w:t>
+            </w:r>
+            <w:r>
+              <w:rPr>
+                <w:rFonts w:ascii="SF Compact Display" w:hAnsi="SF Compact Display"/>
+                <w:sz w:val="20"/>
+              </w:rPr>
+              <w:t>, VMwa</w:t>
             </w:r>
             <w:r>
               <w:rPr>
@@ -654,6 +733,13 @@
                 <w:sz w:val="20"/>
               </w:rPr>
               <w:t>re</w:t>
+            </w:r>
+            <w:r>
+              <w:rPr>
+                <w:rFonts w:ascii="SF Compact Display" w:hAnsi="SF Compact Display"/>
+                <w:sz w:val="20"/>
+              </w:rPr>
+              <w:t>, Docker, Vagrant</w:t>
             </w:r>
           </w:p>
         </w:tc>
@@ -741,15 +827,19 @@
                 <w:szCs w:val="23"/>
               </w:rPr>
             </w:pPr>
-            <w:r>
-              <w:rPr>
-                <w:rFonts w:ascii="SF Compact Display" w:hAnsi="SF Compact Display"/>
-                <w:b/>
-                <w:sz w:val="23"/>
-                <w:szCs w:val="23"/>
-              </w:rPr>
-              <w:t>Stirling Technologies</w:t>
-            </w:r>
+            <w:hyperlink r:id="rId8" w:history="1">
+              <w:r>
+                <w:rPr>
+                  <w:rStyle w:val="Hyperlink"/>
+                  <w:rFonts w:ascii="SF Compact Display" w:hAnsi="SF Compact Display"/>
+                  <w:b/>
+                  <w:color w:val="000000" w:themeColor="text1"/>
+                  <w:sz w:val="23"/>
+                  <w:szCs w:val="23"/>
+                </w:rPr>
+                <w:t>Stirling Technologies</w:t>
+              </w:r>
+            </w:hyperlink>
             <w:r>
               <w:rPr>
                 <w:rFonts w:ascii="SF Compact Display" w:hAnsi="SF Compact Display"/>
@@ -936,10 +1026,12 @@
                 <w:noProof/>
               </w:rPr>
               <w:drawing>
-                <wp:inline distT="0" distB="0" distL="0" distR="0" wp14:anchorId="51458891" wp14:editId="55D5B781">
+                <wp:inline distT="0" distB="0" distL="0" distR="0" wp14:anchorId="51458891" wp14:editId="6AA88D4F">
                   <wp:extent cx="383271" cy="601133"/>
                   <wp:effectExtent l="0" t="0" r="0" b="0"/>
-                  <wp:docPr id="7" name="Graphic 7"/>
+                  <wp:docPr id="7" name="Graphic 7">
+                    <a:hlinkClick xmlns:a="http://schemas.openxmlformats.org/drawingml/2006/main" r:id="rId8"/>
+                  </wp:docPr>
                   <wp:cNvGraphicFramePr>
                     <a:graphicFrameLocks xmlns:a="http://schemas.openxmlformats.org/drawingml/2006/main" noChangeAspect="1"/>
                   </wp:cNvGraphicFramePr>
@@ -947,14 +1039,16 @@
                     <a:graphicData uri="http://schemas.openxmlformats.org/drawingml/2006/picture">
                       <pic:pic xmlns:pic="http://schemas.openxmlformats.org/drawingml/2006/picture">
                         <pic:nvPicPr>
-                          <pic:cNvPr id="7" name="footer-feather.svg"/>
+                          <pic:cNvPr id="7" name="Graphic 7">
+                            <a:hlinkClick r:id="rId8"/>
+                          </pic:cNvPr>
                           <pic:cNvPicPr/>
                         </pic:nvPicPr>
                         <pic:blipFill>
-                          <a:blip r:embed="rId8">
+                          <a:blip r:embed="rId9">
                             <a:extLst>
                               <a:ext uri="{96DAC541-7B7A-43D3-8B79-37D633B846F1}">
-                                <asvg:svgBlip xmlns:asvg="http://schemas.microsoft.com/office/drawing/2016/SVG/main" r:embed="rId9"/>
+                                <asvg:svgBlip xmlns:asvg="http://schemas.microsoft.com/office/drawing/2016/SVG/main" r:embed="rId10"/>
                               </a:ext>
                             </a:extLst>
                           </a:blip>
@@ -1065,10 +1159,12 @@
                 <w:szCs w:val="22"/>
               </w:rPr>
               <w:drawing>
-                <wp:inline distT="0" distB="0" distL="0" distR="0" wp14:anchorId="1DE0AB68" wp14:editId="4F1C6FC0">
+                <wp:inline distT="0" distB="0" distL="0" distR="0" wp14:anchorId="1DE0AB68" wp14:editId="4EAD5527">
                   <wp:extent cx="815603" cy="697955"/>
-                  <wp:effectExtent l="0" t="0" r="0" b="0"/>
-                  <wp:docPr id="1" name="Picture 1" descr="../../../Downloads/700px-Hillary_for_America_2016_logo.svg.png"/>
+                  <wp:effectExtent l="0" t="0" r="0" b="635"/>
+                  <wp:docPr id="1" name="Picture 1" descr="../../../Downloads/700px-Hillary_for_America_2016_logo.svg.png">
+                    <a:hlinkClick xmlns:a="http://schemas.openxmlformats.org/drawingml/2006/main" r:id="rId11"/>
+                  </wp:docPr>
                   <wp:cNvGraphicFramePr>
                     <a:graphicFrameLocks xmlns:a="http://schemas.openxmlformats.org/drawingml/2006/main" noChangeAspect="1"/>
                   </wp:cNvGraphicFramePr>
@@ -1076,13 +1172,15 @@
                     <a:graphicData uri="http://schemas.openxmlformats.org/drawingml/2006/picture">
                       <pic:pic xmlns:pic="http://schemas.openxmlformats.org/drawingml/2006/picture">
                         <pic:nvPicPr>
-                          <pic:cNvPr id="0" name="Picture 1" descr="../../../Downloads/700px-Hillary_for_America_2016_logo.svg.png"/>
+                          <pic:cNvPr id="1" name="Picture 1" descr="../../../Downloads/700px-Hillary_for_America_2016_logo.svg.png">
+                            <a:hlinkClick r:id="rId11"/>
+                          </pic:cNvPr>
                           <pic:cNvPicPr>
                             <a:picLocks noChangeAspect="1" noChangeArrowheads="1"/>
                           </pic:cNvPicPr>
                         </pic:nvPicPr>
                         <pic:blipFill>
-                          <a:blip r:embed="rId10">
+                          <a:blip r:embed="rId12">
                             <a:extLst>
                               <a:ext uri="{28A0092B-C50C-407E-A947-70E740481C1C}">
                                 <a14:useLocalDpi xmlns:a14="http://schemas.microsoft.com/office/drawing/2010/main" val="0"/>
@@ -1142,22 +1240,25 @@
                 <w:szCs w:val="19"/>
               </w:rPr>
             </w:pPr>
-            <w:r>
-              <w:rPr>
-                <w:rFonts w:ascii="SF Compact Display" w:hAnsi="SF Compact Display"/>
-                <w:b/>
-                <w:sz w:val="23"/>
-                <w:szCs w:val="23"/>
-              </w:rPr>
-              <w:t>Hillary for America</w:t>
-            </w:r>
+            <w:hyperlink r:id="rId13" w:anchor="/hillary-website/" w:history="1">
+              <w:r>
+                <w:rPr>
+                  <w:rStyle w:val="Hyperlink"/>
+                  <w:rFonts w:ascii="SF Compact Display" w:hAnsi="SF Compact Display"/>
+                  <w:b/>
+                  <w:color w:val="000000" w:themeColor="text1"/>
+                  <w:sz w:val="23"/>
+                  <w:szCs w:val="23"/>
+                </w:rPr>
+                <w:t>Hillary for America</w:t>
+              </w:r>
+            </w:hyperlink>
             <w:r>
               <w:rPr>
                 <w:rFonts w:ascii="SF Compact Display" w:hAnsi="SF Compact Display"/>
                 <w:szCs w:val="22"/>
               </w:rPr>
               <w:tab/>
-              <w:t xml:space="preserve"> </w:t>
             </w:r>
             <w:r>
               <w:rPr>
@@ -1441,10 +1542,12 @@
                 <w:szCs w:val="22"/>
               </w:rPr>
               <w:drawing>
-                <wp:inline distT="0" distB="0" distL="0" distR="0" wp14:anchorId="03BB7E83" wp14:editId="7468A23C">
+                <wp:inline distT="0" distB="0" distL="0" distR="0" wp14:anchorId="03BB7E83" wp14:editId="044F03C2">
                   <wp:extent cx="677091" cy="677091"/>
-                  <wp:effectExtent l="0" t="0" r="8890" b="8890"/>
-                  <wp:docPr id="4" name="Picture 4" descr="../../../Downloads/id.png"/>
+                  <wp:effectExtent l="0" t="0" r="0" b="0"/>
+                  <wp:docPr id="4" name="Picture 4" descr="../../../Downloads/id.png">
+                    <a:hlinkClick xmlns:a="http://schemas.openxmlformats.org/drawingml/2006/main" r:id="rId14"/>
+                  </wp:docPr>
                   <wp:cNvGraphicFramePr>
                     <a:graphicFrameLocks xmlns:a="http://schemas.openxmlformats.org/drawingml/2006/main" noChangeAspect="1"/>
                   </wp:cNvGraphicFramePr>
@@ -1452,13 +1555,15 @@
                     <a:graphicData uri="http://schemas.openxmlformats.org/drawingml/2006/picture">
                       <pic:pic xmlns:pic="http://schemas.openxmlformats.org/drawingml/2006/picture">
                         <pic:nvPicPr>
-                          <pic:cNvPr id="0" name="Picture 2" descr="../../../Downloads/id.png"/>
+                          <pic:cNvPr id="4" name="Picture 4" descr="../../../Downloads/id.png">
+                            <a:hlinkClick r:id="rId14"/>
+                          </pic:cNvPr>
                           <pic:cNvPicPr>
                             <a:picLocks noChangeAspect="1" noChangeArrowheads="1"/>
                           </pic:cNvPicPr>
                         </pic:nvPicPr>
                         <pic:blipFill>
-                          <a:blip r:embed="rId11">
+                          <a:blip r:embed="rId15">
                             <a:extLst>
                               <a:ext uri="{28A0092B-C50C-407E-A947-70E740481C1C}">
                                 <a14:useLocalDpi xmlns:a14="http://schemas.microsoft.com/office/drawing/2010/main" val="0"/>
@@ -1517,21 +1622,19 @@
                 <w:i/>
               </w:rPr>
             </w:pPr>
-            <w:r>
-              <w:rPr>
-                <w:rFonts w:ascii="SF Compact Display" w:hAnsi="SF Compact Display"/>
-                <w:b/>
-                <w:sz w:val="23"/>
-                <w:szCs w:val="23"/>
-              </w:rPr>
-              <w:t>iD Tech Camps</w:t>
-            </w:r>
-            <w:r>
-              <w:rPr>
-                <w:rFonts w:ascii="SF Compact Display" w:hAnsi="SF Compact Display"/>
-              </w:rPr>
-              <w:t xml:space="preserve"> </w:t>
-            </w:r>
+            <w:hyperlink r:id="rId16" w:history="1">
+              <w:r>
+                <w:rPr>
+                  <w:rStyle w:val="Hyperlink"/>
+                  <w:rFonts w:ascii="SF Compact Display" w:hAnsi="SF Compact Display"/>
+                  <w:b/>
+                  <w:color w:val="000000" w:themeColor="text1"/>
+                  <w:sz w:val="23"/>
+                  <w:szCs w:val="23"/>
+                </w:rPr>
+                <w:t>iD Tech Camps</w:t>
+              </w:r>
+            </w:hyperlink>
             <w:r>
               <w:rPr>
                 <w:rFonts w:ascii="SF Compact Display" w:hAnsi="SF Compact Display"/>
@@ -1542,12 +1645,6 @@
             <w:r>
               <w:rPr>
                 <w:rFonts w:ascii="SF Compact Display" w:hAnsi="SF Compact Display"/>
-              </w:rPr>
-              <w:t xml:space="preserve"> </w:t>
-            </w:r>
-            <w:r>
-              <w:rPr>
-                <w:rFonts w:ascii="SF Compact Display" w:hAnsi="SF Compact Display"/>
                 <w:sz w:val="28"/>
               </w:rPr>
               <w:tab/>
@@ -1556,6 +1653,8 @@
               <w:rPr>
                 <w:rFonts w:ascii="SF Compact Display" w:hAnsi="SF Compact Display"/>
                 <w:i/>
+                <w:sz w:val="21"/>
+                <w:szCs w:val="21"/>
               </w:rPr>
               <w:t>Assistant Director</w:t>
             </w:r>
@@ -1563,8 +1662,19 @@
               <w:rPr>
                 <w:rFonts w:ascii="SF Compact Display" w:hAnsi="SF Compact Display"/>
                 <w:i/>
-              </w:rPr>
-              <w:t xml:space="preserve"> &amp; Lead Director</w:t>
+                <w:sz w:val="21"/>
+                <w:szCs w:val="21"/>
+              </w:rPr>
+              <w:t xml:space="preserve"> &amp; Lead </w:t>
+            </w:r>
+            <w:r>
+              <w:rPr>
+                <w:rFonts w:ascii="SF Compact Display" w:hAnsi="SF Compact Display"/>
+                <w:i/>
+                <w:sz w:val="21"/>
+                <w:szCs w:val="21"/>
+              </w:rPr>
+              <w:t>Instructor</w:t>
             </w:r>
             <w:r>
               <w:rPr>
@@ -1631,7 +1741,25 @@
                 <w:sz w:val="21"/>
                 <w:szCs w:val="21"/>
               </w:rPr>
-              <w:t xml:space="preserve">students in the program were meeting </w:t>
+              <w:t xml:space="preserve">students </w:t>
+            </w:r>
+            <w:r>
+              <w:rPr>
+                <w:rFonts w:ascii="SF Compact Display" w:hAnsi="SF Compact Display"/>
+                <w:position w:val="-2"/>
+                <w:sz w:val="21"/>
+                <w:szCs w:val="21"/>
+              </w:rPr>
+              <w:t xml:space="preserve">at Princeton University </w:t>
+            </w:r>
+            <w:r>
+              <w:rPr>
+                <w:rFonts w:ascii="SF Compact Display" w:hAnsi="SF Compact Display"/>
+                <w:position w:val="-2"/>
+                <w:sz w:val="21"/>
+                <w:szCs w:val="21"/>
+              </w:rPr>
+              <w:t xml:space="preserve">were meeting </w:t>
             </w:r>
             <w:r>
               <w:rPr>
@@ -1800,10 +1928,12 @@
                 <w:szCs w:val="22"/>
               </w:rPr>
               <w:drawing>
-                <wp:inline distT="0" distB="0" distL="0" distR="0" wp14:anchorId="74A09BEE" wp14:editId="03F236E9">
+                <wp:inline distT="0" distB="0" distL="0" distR="0" wp14:anchorId="74A09BEE" wp14:editId="209A314A">
                   <wp:extent cx="677091" cy="662276"/>
-                  <wp:effectExtent l="0" t="0" r="8890" b="0"/>
-                  <wp:docPr id="8" name="Picture 8" descr="../../../Downloads/Untitled-11.png"/>
+                  <wp:effectExtent l="0" t="0" r="0" b="0"/>
+                  <wp:docPr id="8" name="Picture 8" descr="../../../Downloads/Untitled-11.png">
+                    <a:hlinkClick xmlns:a="http://schemas.openxmlformats.org/drawingml/2006/main" r:id="rId17"/>
+                  </wp:docPr>
                   <wp:cNvGraphicFramePr>
                     <a:graphicFrameLocks xmlns:a="http://schemas.openxmlformats.org/drawingml/2006/main" noChangeAspect="1"/>
                   </wp:cNvGraphicFramePr>
@@ -1811,13 +1941,15 @@
                     <a:graphicData uri="http://schemas.openxmlformats.org/drawingml/2006/picture">
                       <pic:pic xmlns:pic="http://schemas.openxmlformats.org/drawingml/2006/picture">
                         <pic:nvPicPr>
-                          <pic:cNvPr id="0" name="Picture 6" descr="../../../Downloads/Untitled-11.png"/>
+                          <pic:cNvPr id="8" name="Picture 8" descr="../../../Downloads/Untitled-11.png">
+                            <a:hlinkClick r:id="rId17"/>
+                          </pic:cNvPr>
                           <pic:cNvPicPr>
                             <a:picLocks noChangeAspect="1" noChangeArrowheads="1"/>
                           </pic:cNvPicPr>
                         </pic:nvPicPr>
                         <pic:blipFill>
-                          <a:blip r:embed="rId12">
+                          <a:blip r:embed="rId18">
                             <a:extLst>
                               <a:ext uri="{28A0092B-C50C-407E-A947-70E740481C1C}">
                                 <a14:useLocalDpi xmlns:a14="http://schemas.microsoft.com/office/drawing/2010/main" val="0"/>
@@ -1876,33 +2008,25 @@
                 <w:i/>
               </w:rPr>
             </w:pPr>
-            <w:r>
-              <w:rPr>
-                <w:rFonts w:ascii="SF Compact Display" w:hAnsi="SF Compact Display"/>
-                <w:b/>
-                <w:sz w:val="23"/>
-                <w:szCs w:val="23"/>
-              </w:rPr>
-              <w:t>Infinite Analytics</w:t>
-            </w:r>
-            <w:r>
-              <w:rPr>
-                <w:rFonts w:ascii="SF Compact Display" w:hAnsi="SF Compact Display"/>
-              </w:rPr>
-              <w:t xml:space="preserve"> </w:t>
-            </w:r>
+            <w:hyperlink r:id="rId19" w:history="1">
+              <w:r>
+                <w:rPr>
+                  <w:rStyle w:val="Hyperlink"/>
+                  <w:rFonts w:ascii="SF Compact Display" w:hAnsi="SF Compact Display"/>
+                  <w:b/>
+                  <w:color w:val="000000" w:themeColor="text1"/>
+                  <w:sz w:val="23"/>
+                  <w:szCs w:val="23"/>
+                </w:rPr>
+                <w:t>Infinite Analytics</w:t>
+              </w:r>
+            </w:hyperlink>
             <w:r>
               <w:rPr>
                 <w:rFonts w:ascii="SF Compact Display" w:hAnsi="SF Compact Display"/>
                 <w:sz w:val="28"/>
               </w:rPr>
               <w:tab/>
-            </w:r>
-            <w:r>
-              <w:rPr>
-                <w:rFonts w:ascii="SF Compact Display" w:hAnsi="SF Compact Display"/>
-              </w:rPr>
-              <w:t xml:space="preserve"> </w:t>
             </w:r>
             <w:r>
               <w:rPr>
@@ -1993,25 +2117,7 @@
                 <w:sz w:val="21"/>
                 <w:szCs w:val="21"/>
               </w:rPr>
-              <w:t xml:space="preserve">, a mobile app for iOS that uses Infinite Analytics’ advanced Social </w:t>
-            </w:r>
-            <w:proofErr w:type="spellStart"/>
-            <w:r>
-              <w:rPr>
-                <w:rFonts w:ascii="SF Compact Display" w:hAnsi="SF Compact Display"/>
-                <w:sz w:val="21"/>
-                <w:szCs w:val="21"/>
-              </w:rPr>
-              <w:t>Genomix</w:t>
-            </w:r>
-            <w:proofErr w:type="spellEnd"/>
-            <w:r>
-              <w:rPr>
-                <w:rFonts w:ascii="SF Compact Display" w:hAnsi="SF Compact Display"/>
-                <w:sz w:val="21"/>
-                <w:szCs w:val="21"/>
-              </w:rPr>
-              <w:t xml:space="preserve"> algorithms to give the user a personalized stream of news stories relevant to him or her</w:t>
+              <w:t>, a mobile app for iOS that uses Infinite Analytics’ advanced Social Genomix algorithms to give the user a personalized stream of news stories relevant to him or her</w:t>
             </w:r>
           </w:p>
           <w:p>
@@ -2119,10 +2225,12 @@
                 <w:szCs w:val="22"/>
               </w:rPr>
               <w:drawing>
-                <wp:inline distT="0" distB="0" distL="0" distR="0" wp14:anchorId="12348E70" wp14:editId="7FB33322">
+                <wp:inline distT="0" distB="0" distL="0" distR="0" wp14:anchorId="12348E70" wp14:editId="6156CB07">
                   <wp:extent cx="702499" cy="781322"/>
-                  <wp:effectExtent l="0" t="0" r="8890" b="6350"/>
-                  <wp:docPr id="5" name="Picture 5" descr="../../../Downloads/BLUE_HEAD.jpg"/>
+                  <wp:effectExtent l="0" t="0" r="0" b="6350"/>
+                  <wp:docPr id="5" name="Picture 5" descr="../../../Downloads/BLUE_HEAD.jpg">
+                    <a:hlinkClick xmlns:a="http://schemas.openxmlformats.org/drawingml/2006/main" r:id="rId20"/>
+                  </wp:docPr>
                   <wp:cNvGraphicFramePr>
                     <a:graphicFrameLocks xmlns:a="http://schemas.openxmlformats.org/drawingml/2006/main" noChangeAspect="1"/>
                   </wp:cNvGraphicFramePr>
@@ -2130,13 +2238,15 @@
                     <a:graphicData uri="http://schemas.openxmlformats.org/drawingml/2006/picture">
                       <pic:pic xmlns:pic="http://schemas.openxmlformats.org/drawingml/2006/picture">
                         <pic:nvPicPr>
-                          <pic:cNvPr id="0" name="Picture 3" descr="../../../Downloads/BLUE_HEAD.jpg"/>
+                          <pic:cNvPr id="5" name="Picture 5" descr="../../../Downloads/BLUE_HEAD.jpg">
+                            <a:hlinkClick r:id="rId20"/>
+                          </pic:cNvPr>
                           <pic:cNvPicPr>
                             <a:picLocks noChangeAspect="1" noChangeArrowheads="1"/>
                           </pic:cNvPicPr>
                         </pic:nvPicPr>
                         <pic:blipFill>
-                          <a:blip r:embed="rId13">
+                          <a:blip r:embed="rId21">
                             <a:extLst>
                               <a:ext uri="{28A0092B-C50C-407E-A947-70E740481C1C}">
                                 <a14:useLocalDpi xmlns:a14="http://schemas.microsoft.com/office/drawing/2010/main" val="0"/>
@@ -2195,15 +2305,19 @@
                 <w:i/>
               </w:rPr>
             </w:pPr>
-            <w:r>
-              <w:rPr>
-                <w:rFonts w:ascii="SF Compact Display" w:hAnsi="SF Compact Display"/>
-                <w:b/>
-                <w:sz w:val="23"/>
-                <w:szCs w:val="23"/>
-              </w:rPr>
-              <w:t>Tufts University</w:t>
-            </w:r>
+            <w:hyperlink r:id="rId22" w:history="1">
+              <w:r>
+                <w:rPr>
+                  <w:rStyle w:val="Hyperlink"/>
+                  <w:rFonts w:ascii="SF Compact Display" w:hAnsi="SF Compact Display"/>
+                  <w:b/>
+                  <w:color w:val="000000" w:themeColor="text1"/>
+                  <w:sz w:val="23"/>
+                  <w:szCs w:val="23"/>
+                </w:rPr>
+                <w:t>Tufts University</w:t>
+              </w:r>
+            </w:hyperlink>
             <w:r>
               <w:rPr>
                 <w:rFonts w:ascii="SF Compact Display" w:hAnsi="SF Compact Display"/>
@@ -2311,10 +2425,10 @@
       </w:pPr>
     </w:p>
     <w:sectPr>
-      <w:headerReference w:type="even" r:id="rId14"/>
-      <w:headerReference w:type="default" r:id="rId15"/>
-      <w:headerReference w:type="first" r:id="rId16"/>
-      <w:footerReference w:type="first" r:id="rId17"/>
+      <w:headerReference w:type="even" r:id="rId23"/>
+      <w:headerReference w:type="default" r:id="rId24"/>
+      <w:headerReference w:type="first" r:id="rId25"/>
+      <w:footerReference w:type="first" r:id="rId26"/>
       <w:pgSz w:w="12240" w:h="15840"/>
       <w:pgMar w:top="432" w:right="576" w:bottom="432" w:left="576" w:header="504" w:footer="504" w:gutter="0"/>
       <w:cols w:space="720"/>
@@ -2513,8 +2627,8 @@
       <w:tblLook w:val="04A0" w:firstRow="1" w:lastRow="0" w:firstColumn="1" w:lastColumn="0" w:noHBand="0" w:noVBand="1"/>
     </w:tblPr>
     <w:tblGrid>
-      <w:gridCol w:w="3684"/>
-      <w:gridCol w:w="3689"/>
+      <w:gridCol w:w="3685"/>
+      <w:gridCol w:w="3688"/>
       <w:gridCol w:w="3715"/>
     </w:tblGrid>
     <w:tr>
@@ -2566,46 +2680,57 @@
             <w:rPr>
               <w:rFonts w:ascii="SF Compact Display" w:hAnsi="SF Compact Display"/>
               <w:b/>
+              <w:color w:val="000000" w:themeColor="text1"/>
               <w:sz w:val="33"/>
               <w:szCs w:val="33"/>
+            </w:rPr>
+          </w:pPr>
+          <w:hyperlink r:id="rId1" w:history="1">
+            <w:r>
+              <w:rPr>
+                <w:rStyle w:val="Hyperlink"/>
+                <w:rFonts w:ascii="SF Compact Display" w:hAnsi="SF Compact Display"/>
+                <w:b/>
+                <w:color w:val="000000" w:themeColor="text1"/>
+                <w:sz w:val="33"/>
+                <w:szCs w:val="33"/>
+              </w:rPr>
+              <w:t>Jake Jarvis</w:t>
+            </w:r>
+          </w:hyperlink>
+        </w:p>
+        <w:p>
+          <w:pPr>
+            <w:pStyle w:val="Header"/>
+            <w:spacing w:after="50"/>
+            <w:jc w:val="center"/>
+            <w:rPr>
+              <w:rFonts w:ascii="SF Compact Display" w:hAnsi="SF Compact Display"/>
+              <w:b/>
+              <w:color w:val="000000" w:themeColor="text1"/>
+              <w:sz w:val="22"/>
+              <w:szCs w:val="22"/>
             </w:rPr>
           </w:pPr>
           <w:r>
             <w:rPr>
               <w:rFonts w:ascii="SF Compact Display" w:hAnsi="SF Compact Display"/>
               <w:b/>
-              <w:sz w:val="33"/>
-              <w:szCs w:val="33"/>
+              <w:color w:val="000000" w:themeColor="text1"/>
+              <w:sz w:val="22"/>
+              <w:szCs w:val="22"/>
             </w:rPr>
-            <w:t>Jake Jarvis</w:t>
+            <w:t>Boston, MA</w:t>
           </w:r>
         </w:p>
         <w:p>
           <w:pPr>
             <w:pStyle w:val="Header"/>
-            <w:spacing w:after="40"/>
-            <w:jc w:val="center"/>
-            <w:rPr>
-              <w:rFonts w:ascii="SF Compact Display" w:hAnsi="SF Compact Display"/>
-              <w:color w:val="000099"/>
-              <w:sz w:val="20"/>
-            </w:rPr>
-          </w:pPr>
-          <w:hyperlink r:id="rId1" w:history="1">
-            <w:r>
-              <w:rPr>
-                <w:rStyle w:val="Hyperlink"/>
-                <w:rFonts w:ascii="SF Compact Display" w:hAnsi="SF Compact Display"/>
-                <w:sz w:val="20"/>
-              </w:rPr>
-              <w:t>https://jarv.is</w:t>
-            </w:r>
-          </w:hyperlink>
-        </w:p>
-        <w:p>
-          <w:pPr>
-            <w:pStyle w:val="Header"/>
-            <w:spacing w:after="40"/>
+            <w:tabs>
+              <w:tab w:val="clear" w:pos="4680"/>
+              <w:tab w:val="center" w:pos="1850"/>
+            </w:tabs>
+            <w:spacing w:after="50"/>
             <w:jc w:val="center"/>
             <w:rPr>
               <w:rFonts w:ascii="SF Compact Display" w:hAnsi="SF Compact Display"/>
@@ -2616,22 +2741,48 @@
           <w:hyperlink r:id="rId2" w:history="1">
             <w:r>
               <w:rPr>
-                <w:rFonts w:ascii="SF Compact Display" w:hAnsi="SF Compact Display"/>
-                <w:color w:val="000099"/>
-                <w:sz w:val="20"/>
-              </w:rPr>
-              <w:t>jakejarvis@gmail.com</w:t>
+                <w:rStyle w:val="Hyperlink"/>
+                <w:rFonts w:ascii="SF Compact Display" w:hAnsi="SF Compact Display"/>
+                <w:sz w:val="20"/>
+              </w:rPr>
+              <w:t>https://jarv.is</w:t>
+            </w:r>
+          </w:hyperlink>
+          <w:r>
+            <w:rPr>
+              <w:rFonts w:ascii="SF Compact Display" w:hAnsi="SF Compact Display"/>
+              <w:sz w:val="20"/>
+            </w:rPr>
+            <w:tab/>
+          </w:r>
+          <w:hyperlink r:id="rId3" w:history="1">
+            <w:r>
+              <w:rPr>
+                <w:rStyle w:val="Hyperlink"/>
+                <w:rFonts w:ascii="SF Compact Display" w:hAnsi="SF Compact Display"/>
+                <w:sz w:val="20"/>
+              </w:rPr>
+              <w:t>jake@jarv.is</w:t>
             </w:r>
           </w:hyperlink>
         </w:p>
         <w:p>
           <w:pPr>
             <w:pStyle w:val="Header"/>
+            <w:spacing w:after="50"/>
             <w:jc w:val="center"/>
             <w:rPr>
               <w:rFonts w:ascii="SF Compact Display" w:hAnsi="SF Compact Display"/>
             </w:rPr>
           </w:pPr>
+          <w:r>
+            <w:rPr>
+              <w:rFonts w:ascii="SF Compact Display" w:hAnsi="SF Compact Display"/>
+              <w:color w:val="000000" w:themeColor="text1"/>
+              <w:sz w:val="20"/>
+            </w:rPr>
+            <w:t xml:space="preserve"> </w:t>
+          </w:r>
           <w:r>
             <w:rPr>
               <w:rFonts w:ascii="SF Compact Display" w:hAnsi="SF Compact Display"/>
@@ -2734,7 +2885,7 @@
                               </pic:cNvPicPr>
                             </pic:nvPicPr>
                             <pic:blipFill>
-                              <a:blip r:embed="rId3">
+                              <a:blip r:embed="rId4">
                                 <a:extLst>
                                   <a:ext uri="{28A0092B-C50C-407E-A947-70E740481C1C}">
                                     <a14:useLocalDpi xmlns:a14="http://schemas.microsoft.com/office/drawing/2010/main" val="0"/>
@@ -2785,7 +2936,7 @@
                     <w:szCs w:val="20"/>
                   </w:rPr>
                 </w:pPr>
-                <w:hyperlink r:id="rId4" w:tooltip="@jakejarvis" w:history="1">
+                <w:hyperlink r:id="rId5" w:tooltip="@jakejarvis" w:history="1">
                   <w:r>
                     <w:rPr>
                       <w:rStyle w:val="Hyperlink"/>
@@ -2841,7 +2992,7 @@
                               </pic:cNvPicPr>
                             </pic:nvPicPr>
                             <pic:blipFill>
-                              <a:blip r:embed="rId5">
+                              <a:blip r:embed="rId6">
                                 <a:extLst>
                                   <a:ext uri="{28A0092B-C50C-407E-A947-70E740481C1C}">
                                     <a14:useLocalDpi xmlns:a14="http://schemas.microsoft.com/office/drawing/2010/main" val="0"/>
@@ -2892,7 +3043,7 @@
                     <w:szCs w:val="20"/>
                   </w:rPr>
                 </w:pPr>
-                <w:hyperlink r:id="rId6" w:history="1">
+                <w:hyperlink r:id="rId7" w:history="1">
                   <w:r>
                     <w:rPr>
                       <w:rStyle w:val="Hyperlink"/>
@@ -2950,7 +3101,7 @@
                               </pic:cNvPicPr>
                             </pic:nvPicPr>
                             <pic:blipFill>
-                              <a:blip r:embed="rId7">
+                              <a:blip r:embed="rId8">
                                 <a:extLst>
                                   <a:ext uri="{28A0092B-C50C-407E-A947-70E740481C1C}">
                                     <a14:useLocalDpi xmlns:a14="http://schemas.microsoft.com/office/drawing/2010/main" val="0"/>
@@ -3001,7 +3152,7 @@
                     <w:szCs w:val="20"/>
                   </w:rPr>
                 </w:pPr>
-                <w:hyperlink r:id="rId8" w:history="1">
+                <w:hyperlink r:id="rId9" w:history="1">
                   <w:r>
                     <w:rPr>
                       <w:rStyle w:val="Hyperlink"/>
@@ -3059,7 +3210,7 @@
                               </pic:cNvPicPr>
                             </pic:nvPicPr>
                             <pic:blipFill>
-                              <a:blip r:embed="rId9">
+                              <a:blip r:embed="rId10">
                                 <a:extLst>
                                   <a:ext uri="{28A0092B-C50C-407E-A947-70E740481C1C}">
                                     <a14:useLocalDpi xmlns:a14="http://schemas.microsoft.com/office/drawing/2010/main" val="0"/>
@@ -3110,7 +3261,7 @@
                     <w:szCs w:val="20"/>
                   </w:rPr>
                 </w:pPr>
-                <w:hyperlink r:id="rId10" w:history="1">
+                <w:hyperlink r:id="rId11" w:history="1">
                   <w:r>
                     <w:rPr>
                       <w:rStyle w:val="Hyperlink"/>
@@ -6102,6 +6253,15 @@
       <w:lang w:eastAsia="en-US"/>
     </w:rPr>
   </w:style>
+  <w:style w:type="character" w:styleId="UnresolvedMention">
+    <w:name w:val="Unresolved Mention"/>
+    <w:basedOn w:val="DefaultParagraphFont"/>
+    <w:rsid w:val="00A94DEF"/>
+    <w:rPr>
+      <w:color w:val="605E5C"/>
+      <w:shd w:val="clear" w:color="auto" w:fill="E1DFDD"/>
+    </w:rPr>
+  </w:style>
 </w:styles>
 </file>
 
@@ -6371,7 +6531,7 @@
 </file>
 
 <file path=customXml/itemProps1.xml><?xml version="1.0" encoding="utf-8"?>
-<ds:datastoreItem xmlns:ds="http://schemas.openxmlformats.org/officeDocument/2006/customXml" ds:itemID="{A40410C8-B315-6D48-ADBE-F10B19E80115}">
+<ds:datastoreItem xmlns:ds="http://schemas.openxmlformats.org/officeDocument/2006/customXml" ds:itemID="{B9E95FA7-B4A1-3741-AF9F-138EBF695B0D}">
   <ds:schemaRefs>
     <ds:schemaRef ds:uri="http://schemas.openxmlformats.org/officeDocument/2006/bibliography"/>
   </ds:schemaRefs>

</xml_diff>